<commit_message>
added hardware architecture docx pdf
</commit_message>
<xml_diff>
--- a/software/unit-test-code/ubit-test-digital-out/ubit-test-digital-out.ino.docx
+++ b/software/unit-test-code/ubit-test-digital-out/ubit-test-digital-out.ino.docx
@@ -223,7 +223,7 @@
         <w:spacing w:after="0" w:line="285" w:lineRule="atLeast"/>
         <w:rPr>
           <w:rFonts w:ascii="Consolas" w:eastAsia="Times New Roman" w:hAnsi="Consolas" w:cs="Times New Roman"/>
-          <w:color w:val="4E5B61"/>
+          <w:color w:val="95A5A6"/>
           <w:sz w:val="20"/>
           <w:szCs w:val="20"/>
         </w:rPr>
@@ -236,6 +236,27 @@
           <w:szCs w:val="20"/>
         </w:rPr>
         <w:t>        by blinking one (center) LED on the 5x5 LED matrix</w:t>
+      </w:r>
+    </w:p>
+    <w:p>
+      <w:pPr>
+        <w:shd w:val="clear" w:color="auto" w:fill="FFFFFF"/>
+        <w:spacing w:after="0" w:line="285" w:lineRule="atLeast"/>
+        <w:rPr>
+          <w:rFonts w:ascii="Consolas" w:eastAsia="Times New Roman" w:hAnsi="Consolas" w:cs="Times New Roman"/>
+          <w:color w:val="4E5B61"/>
+          <w:sz w:val="20"/>
+          <w:szCs w:val="20"/>
+        </w:rPr>
+      </w:pPr>
+      <w:r>
+        <w:rPr>
+          <w:rFonts w:ascii="Consolas" w:eastAsia="Times New Roman" w:hAnsi="Consolas" w:cs="Times New Roman"/>
+          <w:color w:val="95A5A6"/>
+          <w:sz w:val="20"/>
+          <w:szCs w:val="20"/>
+        </w:rPr>
+        <w:t xml:space="preserve">        and displaying a message in serial monitor.</w:t>
       </w:r>
     </w:p>
     <w:p>
@@ -492,7 +513,16 @@
           <w:sz w:val="20"/>
           <w:szCs w:val="20"/>
         </w:rPr>
-        <w:t>const</w:t>
+        <w:t>#define</w:t>
+      </w:r>
+      <w:r>
+        <w:rPr>
+          <w:rFonts w:ascii="Consolas" w:eastAsia="Times New Roman" w:hAnsi="Consolas" w:cs="Times New Roman"/>
+          <w:color w:val="4E5B61"/>
+          <w:sz w:val="20"/>
+          <w:szCs w:val="20"/>
+        </w:rPr>
+        <w:t xml:space="preserve"> COL </w:t>
       </w:r>
       <w:r>
         <w:rPr>
@@ -506,20 +536,77 @@
       <w:r>
         <w:rPr>
           <w:rFonts w:ascii="Consolas" w:eastAsia="Times New Roman" w:hAnsi="Consolas" w:cs="Times New Roman"/>
+          <w:color w:val="005C5F"/>
+          <w:sz w:val="20"/>
+          <w:szCs w:val="20"/>
+        </w:rPr>
+        <w:t>3</w:t>
+      </w:r>
+      <w:r>
+        <w:rPr>
+          <w:rFonts w:ascii="Consolas" w:eastAsia="Times New Roman" w:hAnsi="Consolas" w:cs="Times New Roman"/>
+          <w:color w:val="95A5A6"/>
+          <w:sz w:val="20"/>
+          <w:szCs w:val="20"/>
+        </w:rPr>
+        <w:t xml:space="preserve">   // </w:t>
+      </w:r>
+      <w:r>
+        <w:rPr>
+          <w:rFonts w:ascii="Consolas" w:eastAsia="Times New Roman" w:hAnsi="Consolas" w:cs="Times New Roman"/>
+          <w:color w:val="95A5A6"/>
+          <w:sz w:val="20"/>
+          <w:szCs w:val="20"/>
+        </w:rPr>
+        <w:t>COL</w:t>
+      </w:r>
+      <w:r>
+        <w:rPr>
+          <w:rFonts w:ascii="Consolas" w:eastAsia="Times New Roman" w:hAnsi="Consolas" w:cs="Times New Roman"/>
+          <w:color w:val="95A5A6"/>
+          <w:sz w:val="20"/>
+          <w:szCs w:val="20"/>
+        </w:rPr>
+        <w:t>3 control</w:t>
+      </w:r>
+      <w:r>
+        <w:rPr>
+          <w:rFonts w:ascii="Consolas" w:eastAsia="Times New Roman" w:hAnsi="Consolas" w:cs="Times New Roman"/>
+          <w:color w:val="95A5A6"/>
+          <w:sz w:val="20"/>
+          <w:szCs w:val="20"/>
+        </w:rPr>
+        <w:t xml:space="preserve"> pin</w:t>
+      </w:r>
+    </w:p>
+    <w:p>
+      <w:pPr>
+        <w:shd w:val="clear" w:color="auto" w:fill="FFFFFF"/>
+        <w:spacing w:after="0" w:line="285" w:lineRule="atLeast"/>
+        <w:rPr>
+          <w:rFonts w:ascii="Consolas" w:eastAsia="Times New Roman" w:hAnsi="Consolas" w:cs="Times New Roman"/>
+          <w:color w:val="4E5B61"/>
+          <w:sz w:val="20"/>
+          <w:szCs w:val="20"/>
+        </w:rPr>
+      </w:pPr>
+      <w:r>
+        <w:rPr>
+          <w:rFonts w:ascii="Consolas" w:eastAsia="Times New Roman" w:hAnsi="Consolas" w:cs="Times New Roman"/>
           <w:color w:val="00979D"/>
           <w:sz w:val="20"/>
           <w:szCs w:val="20"/>
         </w:rPr>
-        <w:t>int</w:t>
-      </w:r>
-      <w:r>
-        <w:rPr>
-          <w:rFonts w:ascii="Consolas" w:eastAsia="Times New Roman" w:hAnsi="Consolas" w:cs="Times New Roman"/>
-          <w:color w:val="4E5B61"/>
-          <w:sz w:val="20"/>
-          <w:szCs w:val="20"/>
-        </w:rPr>
-        <w:t xml:space="preserve"> COL = </w:t>
+        <w:t xml:space="preserve">#define </w:t>
+      </w:r>
+      <w:r>
+        <w:rPr>
+          <w:rFonts w:ascii="Consolas" w:eastAsia="Times New Roman" w:hAnsi="Consolas" w:cs="Times New Roman"/>
+          <w:color w:val="4E5B61"/>
+          <w:sz w:val="20"/>
+          <w:szCs w:val="20"/>
+        </w:rPr>
+        <w:t xml:space="preserve">ROW </w:t>
       </w:r>
       <w:r>
         <w:rPr>
@@ -528,7 +615,361 @@
           <w:sz w:val="20"/>
           <w:szCs w:val="20"/>
         </w:rPr>
-        <w:t>3</w:t>
+        <w:t>23</w:t>
+      </w:r>
+      <w:r>
+        <w:rPr>
+          <w:rFonts w:ascii="Consolas" w:eastAsia="Times New Roman" w:hAnsi="Consolas" w:cs="Times New Roman"/>
+          <w:color w:val="95A5A6"/>
+          <w:sz w:val="20"/>
+          <w:szCs w:val="20"/>
+        </w:rPr>
+        <w:t xml:space="preserve">   // </w:t>
+      </w:r>
+      <w:r>
+        <w:rPr>
+          <w:rFonts w:ascii="Consolas" w:eastAsia="Times New Roman" w:hAnsi="Consolas" w:cs="Times New Roman"/>
+          <w:color w:val="95A5A6"/>
+          <w:sz w:val="20"/>
+          <w:szCs w:val="20"/>
+        </w:rPr>
+        <w:t>ROW</w:t>
+      </w:r>
+      <w:r>
+        <w:rPr>
+          <w:rFonts w:ascii="Consolas" w:eastAsia="Times New Roman" w:hAnsi="Consolas" w:cs="Times New Roman"/>
+          <w:color w:val="95A5A6"/>
+          <w:sz w:val="20"/>
+          <w:szCs w:val="20"/>
+        </w:rPr>
+        <w:t>3 control</w:t>
+      </w:r>
+      <w:r>
+        <w:rPr>
+          <w:rFonts w:ascii="Consolas" w:eastAsia="Times New Roman" w:hAnsi="Consolas" w:cs="Times New Roman"/>
+          <w:color w:val="95A5A6"/>
+          <w:sz w:val="20"/>
+          <w:szCs w:val="20"/>
+        </w:rPr>
+        <w:t xml:space="preserve"> pin</w:t>
+      </w:r>
+    </w:p>
+    <w:p>
+      <w:pPr>
+        <w:shd w:val="clear" w:color="auto" w:fill="FFFFFF"/>
+        <w:spacing w:after="0" w:line="285" w:lineRule="atLeast"/>
+        <w:rPr>
+          <w:rFonts w:ascii="Consolas" w:eastAsia="Times New Roman" w:hAnsi="Consolas" w:cs="Times New Roman"/>
+          <w:color w:val="4E5B61"/>
+          <w:sz w:val="20"/>
+          <w:szCs w:val="20"/>
+        </w:rPr>
+      </w:pPr>
+      <w:r>
+        <w:rPr>
+          <w:rFonts w:ascii="Consolas" w:eastAsia="Times New Roman" w:hAnsi="Consolas" w:cs="Times New Roman"/>
+          <w:color w:val="00979D"/>
+          <w:sz w:val="20"/>
+          <w:szCs w:val="20"/>
+        </w:rPr>
+        <w:t xml:space="preserve">#define </w:t>
+      </w:r>
+      <w:r>
+        <w:rPr>
+          <w:rFonts w:ascii="Consolas" w:eastAsia="Times New Roman" w:hAnsi="Consolas" w:cs="Times New Roman"/>
+          <w:color w:val="4E5B61"/>
+          <w:sz w:val="20"/>
+          <w:szCs w:val="20"/>
+        </w:rPr>
+        <w:t>LED ROW</w:t>
+      </w:r>
+      <w:r>
+        <w:rPr>
+          <w:rFonts w:ascii="Consolas" w:eastAsia="Times New Roman" w:hAnsi="Consolas" w:cs="Times New Roman"/>
+          <w:color w:val="95A5A6"/>
+          <w:sz w:val="20"/>
+          <w:szCs w:val="20"/>
+        </w:rPr>
+        <w:t xml:space="preserve">  // </w:t>
+      </w:r>
+      <w:r>
+        <w:rPr>
+          <w:rFonts w:ascii="Consolas" w:eastAsia="Times New Roman" w:hAnsi="Consolas" w:cs="Times New Roman"/>
+          <w:color w:val="95A5A6"/>
+          <w:sz w:val="20"/>
+          <w:szCs w:val="20"/>
+        </w:rPr>
+        <w:t>ROW</w:t>
+      </w:r>
+      <w:r>
+        <w:rPr>
+          <w:rFonts w:ascii="Consolas" w:eastAsia="Times New Roman" w:hAnsi="Consolas" w:cs="Times New Roman"/>
+          <w:color w:val="95A5A6"/>
+          <w:sz w:val="20"/>
+          <w:szCs w:val="20"/>
+        </w:rPr>
+        <w:t xml:space="preserve">3 </w:t>
+      </w:r>
+      <w:r>
+        <w:rPr>
+          <w:rFonts w:ascii="Consolas" w:eastAsia="Times New Roman" w:hAnsi="Consolas" w:cs="Times New Roman"/>
+          <w:color w:val="95A5A6"/>
+          <w:sz w:val="20"/>
+          <w:szCs w:val="20"/>
+        </w:rPr>
+        <w:t>LED</w:t>
+      </w:r>
+    </w:p>
+    <w:p>
+      <w:pPr>
+        <w:shd w:val="clear" w:color="auto" w:fill="FFFFFF"/>
+        <w:spacing w:after="0" w:line="285" w:lineRule="atLeast"/>
+        <w:rPr>
+          <w:rFonts w:ascii="Consolas" w:eastAsia="Times New Roman" w:hAnsi="Consolas" w:cs="Times New Roman"/>
+          <w:color w:val="4E5B61"/>
+          <w:sz w:val="20"/>
+          <w:szCs w:val="20"/>
+        </w:rPr>
+      </w:pPr>
+    </w:p>
+    <w:p>
+      <w:pPr>
+        <w:shd w:val="clear" w:color="auto" w:fill="FFFFFF"/>
+        <w:spacing w:after="0" w:line="285" w:lineRule="atLeast"/>
+        <w:rPr>
+          <w:rFonts w:ascii="Consolas" w:eastAsia="Times New Roman" w:hAnsi="Consolas" w:cs="Times New Roman"/>
+          <w:color w:val="4E5B61"/>
+          <w:sz w:val="20"/>
+          <w:szCs w:val="20"/>
+        </w:rPr>
+      </w:pPr>
+      <w:r>
+        <w:rPr>
+          <w:rFonts w:ascii="Consolas" w:eastAsia="Times New Roman" w:hAnsi="Consolas" w:cs="Times New Roman"/>
+          <w:color w:val="95A5A6"/>
+          <w:sz w:val="20"/>
+          <w:szCs w:val="20"/>
+        </w:rPr>
+        <w:t>// class/object declarations (none)</w:t>
+      </w:r>
+    </w:p>
+    <w:p>
+      <w:pPr>
+        <w:shd w:val="clear" w:color="auto" w:fill="FFFFFF"/>
+        <w:spacing w:after="0" w:line="285" w:lineRule="atLeast"/>
+        <w:rPr>
+          <w:rFonts w:ascii="Consolas" w:eastAsia="Times New Roman" w:hAnsi="Consolas" w:cs="Times New Roman"/>
+          <w:color w:val="4E5B61"/>
+          <w:sz w:val="20"/>
+          <w:szCs w:val="20"/>
+        </w:rPr>
+      </w:pPr>
+    </w:p>
+    <w:p>
+      <w:pPr>
+        <w:shd w:val="clear" w:color="auto" w:fill="FFFFFF"/>
+        <w:spacing w:after="0" w:line="285" w:lineRule="atLeast"/>
+        <w:rPr>
+          <w:rFonts w:ascii="Consolas" w:eastAsia="Times New Roman" w:hAnsi="Consolas" w:cs="Times New Roman"/>
+          <w:color w:val="4E5B61"/>
+          <w:sz w:val="20"/>
+          <w:szCs w:val="20"/>
+        </w:rPr>
+      </w:pPr>
+      <w:r>
+        <w:rPr>
+          <w:rFonts w:ascii="Consolas" w:eastAsia="Times New Roman" w:hAnsi="Consolas" w:cs="Times New Roman"/>
+          <w:color w:val="95A5A6"/>
+          <w:sz w:val="20"/>
+          <w:szCs w:val="20"/>
+        </w:rPr>
+        <w:t>// global variables (none)</w:t>
+      </w:r>
+    </w:p>
+    <w:p>
+      <w:pPr>
+        <w:shd w:val="clear" w:color="auto" w:fill="FFFFFF"/>
+        <w:spacing w:after="0" w:line="285" w:lineRule="atLeast"/>
+        <w:rPr>
+          <w:rFonts w:ascii="Consolas" w:eastAsia="Times New Roman" w:hAnsi="Consolas" w:cs="Times New Roman"/>
+          <w:color w:val="4E5B61"/>
+          <w:sz w:val="20"/>
+          <w:szCs w:val="20"/>
+        </w:rPr>
+      </w:pPr>
+    </w:p>
+    <w:p>
+      <w:pPr>
+        <w:shd w:val="clear" w:color="auto" w:fill="FFFFFF"/>
+        <w:spacing w:after="0" w:line="285" w:lineRule="atLeast"/>
+        <w:rPr>
+          <w:rFonts w:ascii="Consolas" w:eastAsia="Times New Roman" w:hAnsi="Consolas" w:cs="Times New Roman"/>
+          <w:color w:val="4E5B61"/>
+          <w:sz w:val="20"/>
+          <w:szCs w:val="20"/>
+        </w:rPr>
+      </w:pPr>
+      <w:r>
+        <w:rPr>
+          <w:rFonts w:ascii="Consolas" w:eastAsia="Times New Roman" w:hAnsi="Consolas" w:cs="Times New Roman"/>
+          <w:color w:val="00979D"/>
+          <w:sz w:val="20"/>
+          <w:szCs w:val="20"/>
+        </w:rPr>
+        <w:br w:type="column"/>
+      </w:r>
+      <w:r>
+        <w:rPr>
+          <w:rFonts w:ascii="Consolas" w:eastAsia="Times New Roman" w:hAnsi="Consolas" w:cs="Times New Roman"/>
+          <w:color w:val="00979D"/>
+          <w:sz w:val="20"/>
+          <w:szCs w:val="20"/>
+        </w:rPr>
+        <w:t>void</w:t>
+      </w:r>
+      <w:r>
+        <w:rPr>
+          <w:rFonts w:ascii="Consolas" w:eastAsia="Times New Roman" w:hAnsi="Consolas" w:cs="Times New Roman"/>
+          <w:color w:val="4E5B61"/>
+          <w:sz w:val="20"/>
+          <w:szCs w:val="20"/>
+        </w:rPr>
+        <w:t xml:space="preserve"> </w:t>
+      </w:r>
+      <w:r>
+        <w:rPr>
+          <w:rFonts w:ascii="Consolas" w:eastAsia="Times New Roman" w:hAnsi="Consolas" w:cs="Times New Roman"/>
+          <w:color w:val="D35400"/>
+          <w:sz w:val="20"/>
+          <w:szCs w:val="20"/>
+        </w:rPr>
+        <w:t>setup</w:t>
+      </w:r>
+      <w:r>
+        <w:rPr>
+          <w:rFonts w:ascii="Consolas" w:eastAsia="Times New Roman" w:hAnsi="Consolas" w:cs="Times New Roman"/>
+          <w:color w:val="434F54"/>
+          <w:sz w:val="20"/>
+          <w:szCs w:val="20"/>
+        </w:rPr>
+        <w:t>()</w:t>
+      </w:r>
+      <w:r>
+        <w:rPr>
+          <w:rFonts w:ascii="Consolas" w:eastAsia="Times New Roman" w:hAnsi="Consolas" w:cs="Times New Roman"/>
+          <w:color w:val="4E5B61"/>
+          <w:sz w:val="20"/>
+          <w:szCs w:val="20"/>
+        </w:rPr>
+        <w:t xml:space="preserve"> </w:t>
+      </w:r>
+      <w:r>
+        <w:rPr>
+          <w:rFonts w:ascii="Consolas" w:eastAsia="Times New Roman" w:hAnsi="Consolas" w:cs="Times New Roman"/>
+          <w:color w:val="434F54"/>
+          <w:sz w:val="20"/>
+          <w:szCs w:val="20"/>
+        </w:rPr>
+        <w:t>{</w:t>
+      </w:r>
+    </w:p>
+    <w:p>
+      <w:pPr>
+        <w:shd w:val="clear" w:color="auto" w:fill="FFFFFF"/>
+        <w:spacing w:after="0" w:line="285" w:lineRule="atLeast"/>
+        <w:rPr>
+          <w:rFonts w:ascii="Consolas" w:eastAsia="Times New Roman" w:hAnsi="Consolas" w:cs="Times New Roman"/>
+          <w:color w:val="4E5B61"/>
+          <w:sz w:val="20"/>
+          <w:szCs w:val="20"/>
+        </w:rPr>
+      </w:pPr>
+      <w:r>
+        <w:rPr>
+          <w:rFonts w:ascii="Consolas" w:eastAsia="Times New Roman" w:hAnsi="Consolas" w:cs="Times New Roman"/>
+          <w:color w:val="95A5A6"/>
+          <w:sz w:val="20"/>
+          <w:szCs w:val="20"/>
+        </w:rPr>
+        <w:t>  // configure hardware peripherals</w:t>
+      </w:r>
+    </w:p>
+    <w:p>
+      <w:pPr>
+        <w:shd w:val="clear" w:color="auto" w:fill="FFFFFF"/>
+        <w:spacing w:after="0" w:line="285" w:lineRule="atLeast"/>
+        <w:rPr>
+          <w:rFonts w:ascii="Consolas" w:eastAsia="Times New Roman" w:hAnsi="Consolas" w:cs="Times New Roman"/>
+          <w:color w:val="4E5B61"/>
+          <w:sz w:val="20"/>
+          <w:szCs w:val="20"/>
+        </w:rPr>
+      </w:pPr>
+      <w:r>
+        <w:rPr>
+          <w:rFonts w:ascii="Consolas" w:eastAsia="Times New Roman" w:hAnsi="Consolas" w:cs="Times New Roman"/>
+          <w:color w:val="95A5A6"/>
+          <w:sz w:val="20"/>
+          <w:szCs w:val="20"/>
+        </w:rPr>
+        <w:t>  // ground LED cathode</w:t>
+      </w:r>
+    </w:p>
+    <w:p>
+      <w:pPr>
+        <w:shd w:val="clear" w:color="auto" w:fill="FFFFFF"/>
+        <w:spacing w:after="0" w:line="285" w:lineRule="atLeast"/>
+        <w:rPr>
+          <w:rFonts w:ascii="Consolas" w:eastAsia="Times New Roman" w:hAnsi="Consolas" w:cs="Times New Roman"/>
+          <w:color w:val="4E5B61"/>
+          <w:sz w:val="20"/>
+          <w:szCs w:val="20"/>
+        </w:rPr>
+      </w:pPr>
+      <w:r>
+        <w:rPr>
+          <w:rFonts w:ascii="Consolas" w:eastAsia="Times New Roman" w:hAnsi="Consolas" w:cs="Times New Roman"/>
+          <w:color w:val="4E5B61"/>
+          <w:sz w:val="20"/>
+          <w:szCs w:val="20"/>
+        </w:rPr>
+        <w:t xml:space="preserve">  </w:t>
+      </w:r>
+      <w:r>
+        <w:rPr>
+          <w:rFonts w:ascii="Consolas" w:eastAsia="Times New Roman" w:hAnsi="Consolas" w:cs="Times New Roman"/>
+          <w:color w:val="D35400"/>
+          <w:sz w:val="20"/>
+          <w:szCs w:val="20"/>
+        </w:rPr>
+        <w:t>pinMode</w:t>
+      </w:r>
+      <w:r>
+        <w:rPr>
+          <w:rFonts w:ascii="Consolas" w:eastAsia="Times New Roman" w:hAnsi="Consolas" w:cs="Times New Roman"/>
+          <w:color w:val="434F54"/>
+          <w:sz w:val="20"/>
+          <w:szCs w:val="20"/>
+        </w:rPr>
+        <w:t>(</w:t>
+      </w:r>
+      <w:r>
+        <w:rPr>
+          <w:rFonts w:ascii="Consolas" w:eastAsia="Times New Roman" w:hAnsi="Consolas" w:cs="Times New Roman"/>
+          <w:color w:val="4E5B61"/>
+          <w:sz w:val="20"/>
+          <w:szCs w:val="20"/>
+        </w:rPr>
+        <w:t>COL, OUTPUT</w:t>
+      </w:r>
+      <w:r>
+        <w:rPr>
+          <w:rFonts w:ascii="Consolas" w:eastAsia="Times New Roman" w:hAnsi="Consolas" w:cs="Times New Roman"/>
+          <w:color w:val="434F54"/>
+          <w:sz w:val="20"/>
+          <w:szCs w:val="20"/>
+        </w:rPr>
+        <w:t>)</w:t>
       </w:r>
       <w:r>
         <w:rPr>
@@ -539,89 +980,248 @@
         </w:rPr>
         <w:t>;</w:t>
       </w:r>
-      <w:r>
-        <w:rPr>
-          <w:rFonts w:ascii="Consolas" w:eastAsia="Times New Roman" w:hAnsi="Consolas" w:cs="Times New Roman"/>
-          <w:color w:val="95A5A6"/>
-          <w:sz w:val="20"/>
-          <w:szCs w:val="20"/>
-        </w:rPr>
-        <w:t xml:space="preserve">    // </w:t>
-      </w:r>
-      <w:r>
-        <w:rPr>
-          <w:rFonts w:ascii="Consolas" w:eastAsia="Times New Roman" w:hAnsi="Consolas" w:cs="Times New Roman"/>
-          <w:color w:val="95A5A6"/>
-          <w:sz w:val="20"/>
-          <w:szCs w:val="20"/>
-        </w:rPr>
-        <w:t>COL</w:t>
-      </w:r>
-      <w:r>
-        <w:rPr>
-          <w:rFonts w:ascii="Consolas" w:eastAsia="Times New Roman" w:hAnsi="Consolas" w:cs="Times New Roman"/>
-          <w:color w:val="95A5A6"/>
-          <w:sz w:val="20"/>
-          <w:szCs w:val="20"/>
-        </w:rPr>
-        <w:t>3 control</w:t>
-      </w:r>
-      <w:r>
-        <w:rPr>
-          <w:rFonts w:ascii="Consolas" w:eastAsia="Times New Roman" w:hAnsi="Consolas" w:cs="Times New Roman"/>
-          <w:color w:val="95A5A6"/>
-          <w:sz w:val="20"/>
-          <w:szCs w:val="20"/>
-        </w:rPr>
-        <w:t xml:space="preserve"> pin</w:t>
-      </w:r>
-    </w:p>
-    <w:p>
-      <w:pPr>
-        <w:shd w:val="clear" w:color="auto" w:fill="FFFFFF"/>
-        <w:spacing w:after="0" w:line="285" w:lineRule="atLeast"/>
-        <w:rPr>
-          <w:rFonts w:ascii="Consolas" w:eastAsia="Times New Roman" w:hAnsi="Consolas" w:cs="Times New Roman"/>
-          <w:color w:val="4E5B61"/>
-          <w:sz w:val="20"/>
-          <w:szCs w:val="20"/>
-        </w:rPr>
-      </w:pPr>
-      <w:r>
-        <w:rPr>
-          <w:rFonts w:ascii="Consolas" w:eastAsia="Times New Roman" w:hAnsi="Consolas" w:cs="Times New Roman"/>
-          <w:color w:val="00979D"/>
-          <w:sz w:val="20"/>
-          <w:szCs w:val="20"/>
-        </w:rPr>
-        <w:t>const</w:t>
-      </w:r>
-      <w:r>
-        <w:rPr>
-          <w:rFonts w:ascii="Consolas" w:eastAsia="Times New Roman" w:hAnsi="Consolas" w:cs="Times New Roman"/>
-          <w:color w:val="4E5B61"/>
-          <w:sz w:val="20"/>
-          <w:szCs w:val="20"/>
-        </w:rPr>
-        <w:t xml:space="preserve"> </w:t>
-      </w:r>
-      <w:r>
-        <w:rPr>
-          <w:rFonts w:ascii="Consolas" w:eastAsia="Times New Roman" w:hAnsi="Consolas" w:cs="Times New Roman"/>
-          <w:color w:val="00979D"/>
-          <w:sz w:val="20"/>
-          <w:szCs w:val="20"/>
-        </w:rPr>
-        <w:t>int</w:t>
-      </w:r>
-      <w:r>
-        <w:rPr>
-          <w:rFonts w:ascii="Consolas" w:eastAsia="Times New Roman" w:hAnsi="Consolas" w:cs="Times New Roman"/>
-          <w:color w:val="4E5B61"/>
-          <w:sz w:val="20"/>
-          <w:szCs w:val="20"/>
-        </w:rPr>
-        <w:t xml:space="preserve"> ROW = </w:t>
+    </w:p>
+    <w:p>
+      <w:pPr>
+        <w:shd w:val="clear" w:color="auto" w:fill="FFFFFF"/>
+        <w:spacing w:after="0" w:line="285" w:lineRule="atLeast"/>
+        <w:rPr>
+          <w:rFonts w:ascii="Consolas" w:eastAsia="Times New Roman" w:hAnsi="Consolas" w:cs="Times New Roman"/>
+          <w:color w:val="4E5B61"/>
+          <w:sz w:val="20"/>
+          <w:szCs w:val="20"/>
+        </w:rPr>
+      </w:pPr>
+      <w:r>
+        <w:rPr>
+          <w:rFonts w:ascii="Consolas" w:eastAsia="Times New Roman" w:hAnsi="Consolas" w:cs="Times New Roman"/>
+          <w:color w:val="4E5B61"/>
+          <w:sz w:val="20"/>
+          <w:szCs w:val="20"/>
+        </w:rPr>
+        <w:t xml:space="preserve">  </w:t>
+      </w:r>
+      <w:r>
+        <w:rPr>
+          <w:rFonts w:ascii="Consolas" w:eastAsia="Times New Roman" w:hAnsi="Consolas" w:cs="Times New Roman"/>
+          <w:color w:val="D35400"/>
+          <w:sz w:val="20"/>
+          <w:szCs w:val="20"/>
+        </w:rPr>
+        <w:t>digitalWrite</w:t>
+      </w:r>
+      <w:r>
+        <w:rPr>
+          <w:rFonts w:ascii="Consolas" w:eastAsia="Times New Roman" w:hAnsi="Consolas" w:cs="Times New Roman"/>
+          <w:color w:val="434F54"/>
+          <w:sz w:val="20"/>
+          <w:szCs w:val="20"/>
+        </w:rPr>
+        <w:t>(</w:t>
+      </w:r>
+      <w:r>
+        <w:rPr>
+          <w:rFonts w:ascii="Consolas" w:eastAsia="Times New Roman" w:hAnsi="Consolas" w:cs="Times New Roman"/>
+          <w:color w:val="4E5B61"/>
+          <w:sz w:val="20"/>
+          <w:szCs w:val="20"/>
+        </w:rPr>
+        <w:t>COL, LOW</w:t>
+      </w:r>
+      <w:r>
+        <w:rPr>
+          <w:rFonts w:ascii="Consolas" w:eastAsia="Times New Roman" w:hAnsi="Consolas" w:cs="Times New Roman"/>
+          <w:color w:val="434F54"/>
+          <w:sz w:val="20"/>
+          <w:szCs w:val="20"/>
+        </w:rPr>
+        <w:t>)</w:t>
+      </w:r>
+      <w:r>
+        <w:rPr>
+          <w:rFonts w:ascii="Consolas" w:eastAsia="Times New Roman" w:hAnsi="Consolas" w:cs="Times New Roman"/>
+          <w:color w:val="4E5B61"/>
+          <w:sz w:val="20"/>
+          <w:szCs w:val="20"/>
+        </w:rPr>
+        <w:t>;</w:t>
+      </w:r>
+    </w:p>
+    <w:p>
+      <w:pPr>
+        <w:shd w:val="clear" w:color="auto" w:fill="FFFFFF"/>
+        <w:spacing w:after="0" w:line="285" w:lineRule="atLeast"/>
+        <w:rPr>
+          <w:rFonts w:ascii="Consolas" w:eastAsia="Times New Roman" w:hAnsi="Consolas" w:cs="Times New Roman"/>
+          <w:color w:val="4E5B61"/>
+          <w:sz w:val="20"/>
+          <w:szCs w:val="20"/>
+        </w:rPr>
+      </w:pPr>
+      <w:r>
+        <w:rPr>
+          <w:rFonts w:ascii="Consolas" w:eastAsia="Times New Roman" w:hAnsi="Consolas" w:cs="Times New Roman"/>
+          <w:color w:val="95A5A6"/>
+          <w:sz w:val="20"/>
+          <w:szCs w:val="20"/>
+        </w:rPr>
+        <w:t>  // set ROW pin as digital output pin</w:t>
+      </w:r>
+    </w:p>
+    <w:p>
+      <w:pPr>
+        <w:shd w:val="clear" w:color="auto" w:fill="FFFFFF"/>
+        <w:spacing w:after="0" w:line="285" w:lineRule="atLeast"/>
+        <w:rPr>
+          <w:rFonts w:ascii="Consolas" w:eastAsia="Times New Roman" w:hAnsi="Consolas" w:cs="Times New Roman"/>
+          <w:color w:val="4E5B61"/>
+          <w:sz w:val="20"/>
+          <w:szCs w:val="20"/>
+        </w:rPr>
+      </w:pPr>
+      <w:r>
+        <w:rPr>
+          <w:rFonts w:ascii="Consolas" w:eastAsia="Times New Roman" w:hAnsi="Consolas" w:cs="Times New Roman"/>
+          <w:color w:val="4E5B61"/>
+          <w:sz w:val="20"/>
+          <w:szCs w:val="20"/>
+        </w:rPr>
+        <w:t xml:space="preserve">  </w:t>
+      </w:r>
+      <w:r>
+        <w:rPr>
+          <w:rFonts w:ascii="Consolas" w:eastAsia="Times New Roman" w:hAnsi="Consolas" w:cs="Times New Roman"/>
+          <w:color w:val="D35400"/>
+          <w:sz w:val="20"/>
+          <w:szCs w:val="20"/>
+        </w:rPr>
+        <w:t>pinMode</w:t>
+      </w:r>
+      <w:r>
+        <w:rPr>
+          <w:rFonts w:ascii="Consolas" w:eastAsia="Times New Roman" w:hAnsi="Consolas" w:cs="Times New Roman"/>
+          <w:color w:val="434F54"/>
+          <w:sz w:val="20"/>
+          <w:szCs w:val="20"/>
+        </w:rPr>
+        <w:t>(</w:t>
+      </w:r>
+      <w:r>
+        <w:rPr>
+          <w:rFonts w:ascii="Consolas" w:eastAsia="Times New Roman" w:hAnsi="Consolas" w:cs="Times New Roman"/>
+          <w:color w:val="4E5B61"/>
+          <w:sz w:val="20"/>
+          <w:szCs w:val="20"/>
+        </w:rPr>
+        <w:t>ROW, OUTPUT</w:t>
+      </w:r>
+      <w:r>
+        <w:rPr>
+          <w:rFonts w:ascii="Consolas" w:eastAsia="Times New Roman" w:hAnsi="Consolas" w:cs="Times New Roman"/>
+          <w:color w:val="434F54"/>
+          <w:sz w:val="20"/>
+          <w:szCs w:val="20"/>
+        </w:rPr>
+        <w:t>)</w:t>
+      </w:r>
+      <w:r>
+        <w:rPr>
+          <w:rFonts w:ascii="Consolas" w:eastAsia="Times New Roman" w:hAnsi="Consolas" w:cs="Times New Roman"/>
+          <w:color w:val="4E5B61"/>
+          <w:sz w:val="20"/>
+          <w:szCs w:val="20"/>
+        </w:rPr>
+        <w:t>;</w:t>
+      </w:r>
+    </w:p>
+    <w:p>
+      <w:pPr>
+        <w:shd w:val="clear" w:color="auto" w:fill="FFFFFF"/>
+        <w:spacing w:after="0" w:line="285" w:lineRule="atLeast"/>
+        <w:rPr>
+          <w:rFonts w:ascii="Consolas" w:eastAsia="Times New Roman" w:hAnsi="Consolas" w:cs="Times New Roman"/>
+          <w:color w:val="4E5B61"/>
+          <w:sz w:val="20"/>
+          <w:szCs w:val="20"/>
+        </w:rPr>
+      </w:pPr>
+    </w:p>
+    <w:p>
+      <w:pPr>
+        <w:shd w:val="clear" w:color="auto" w:fill="FFFFFF"/>
+        <w:spacing w:after="0" w:line="285" w:lineRule="atLeast"/>
+        <w:rPr>
+          <w:rFonts w:ascii="Consolas" w:eastAsia="Times New Roman" w:hAnsi="Consolas" w:cs="Times New Roman"/>
+          <w:color w:val="4E5B61"/>
+          <w:sz w:val="20"/>
+          <w:szCs w:val="20"/>
+        </w:rPr>
+      </w:pPr>
+      <w:r>
+        <w:rPr>
+          <w:rFonts w:ascii="Consolas" w:eastAsia="Times New Roman" w:hAnsi="Consolas" w:cs="Times New Roman"/>
+          <w:color w:val="95A5A6"/>
+          <w:sz w:val="20"/>
+          <w:szCs w:val="20"/>
+        </w:rPr>
+        <w:t>  // configure data communication</w:t>
+      </w:r>
+    </w:p>
+    <w:p>
+      <w:pPr>
+        <w:shd w:val="clear" w:color="auto" w:fill="FFFFFF"/>
+        <w:spacing w:after="0" w:line="285" w:lineRule="atLeast"/>
+        <w:rPr>
+          <w:rFonts w:ascii="Consolas" w:eastAsia="Times New Roman" w:hAnsi="Consolas" w:cs="Times New Roman"/>
+          <w:color w:val="4E5B61"/>
+          <w:sz w:val="20"/>
+          <w:szCs w:val="20"/>
+        </w:rPr>
+      </w:pPr>
+      <w:r>
+        <w:rPr>
+          <w:rFonts w:ascii="Consolas" w:eastAsia="Times New Roman" w:hAnsi="Consolas" w:cs="Times New Roman"/>
+          <w:color w:val="4E5B61"/>
+          <w:sz w:val="20"/>
+          <w:szCs w:val="20"/>
+        </w:rPr>
+        <w:t xml:space="preserve">  </w:t>
+      </w:r>
+      <w:r>
+        <w:rPr>
+          <w:rFonts w:ascii="Consolas" w:eastAsia="Times New Roman" w:hAnsi="Consolas" w:cs="Times New Roman"/>
+          <w:color w:val="D35400"/>
+          <w:sz w:val="20"/>
+          <w:szCs w:val="20"/>
+        </w:rPr>
+        <w:t>Serial</w:t>
+      </w:r>
+      <w:r>
+        <w:rPr>
+          <w:rFonts w:ascii="Consolas" w:eastAsia="Times New Roman" w:hAnsi="Consolas" w:cs="Times New Roman"/>
+          <w:color w:val="4E5B61"/>
+          <w:sz w:val="20"/>
+          <w:szCs w:val="20"/>
+        </w:rPr>
+        <w:t>.</w:t>
+      </w:r>
+      <w:r>
+        <w:rPr>
+          <w:rFonts w:ascii="Consolas" w:eastAsia="Times New Roman" w:hAnsi="Consolas" w:cs="Times New Roman"/>
+          <w:color w:val="D35400"/>
+          <w:sz w:val="20"/>
+          <w:szCs w:val="20"/>
+        </w:rPr>
+        <w:t>begin</w:t>
+      </w:r>
+      <w:r>
+        <w:rPr>
+          <w:rFonts w:ascii="Consolas" w:eastAsia="Times New Roman" w:hAnsi="Consolas" w:cs="Times New Roman"/>
+          <w:color w:val="434F54"/>
+          <w:sz w:val="20"/>
+          <w:szCs w:val="20"/>
+        </w:rPr>
+        <w:t>(</w:t>
       </w:r>
       <w:r>
         <w:rPr>
@@ -630,640 +1230,7 @@
           <w:sz w:val="20"/>
           <w:szCs w:val="20"/>
         </w:rPr>
-        <w:t>23</w:t>
-      </w:r>
-      <w:r>
-        <w:rPr>
-          <w:rFonts w:ascii="Consolas" w:eastAsia="Times New Roman" w:hAnsi="Consolas" w:cs="Times New Roman"/>
-          <w:color w:val="4E5B61"/>
-          <w:sz w:val="20"/>
-          <w:szCs w:val="20"/>
-        </w:rPr>
-        <w:t>;</w:t>
-      </w:r>
-      <w:r>
-        <w:rPr>
-          <w:rFonts w:ascii="Consolas" w:eastAsia="Times New Roman" w:hAnsi="Consolas" w:cs="Times New Roman"/>
-          <w:color w:val="95A5A6"/>
-          <w:sz w:val="20"/>
-          <w:szCs w:val="20"/>
-        </w:rPr>
-        <w:t xml:space="preserve">   // </w:t>
-      </w:r>
-      <w:r>
-        <w:rPr>
-          <w:rFonts w:ascii="Consolas" w:eastAsia="Times New Roman" w:hAnsi="Consolas" w:cs="Times New Roman"/>
-          <w:color w:val="95A5A6"/>
-          <w:sz w:val="20"/>
-          <w:szCs w:val="20"/>
-        </w:rPr>
-        <w:t>ROW</w:t>
-      </w:r>
-      <w:r>
-        <w:rPr>
-          <w:rFonts w:ascii="Consolas" w:eastAsia="Times New Roman" w:hAnsi="Consolas" w:cs="Times New Roman"/>
-          <w:color w:val="95A5A6"/>
-          <w:sz w:val="20"/>
-          <w:szCs w:val="20"/>
-        </w:rPr>
-        <w:t>3 control</w:t>
-      </w:r>
-      <w:r>
-        <w:rPr>
-          <w:rFonts w:ascii="Consolas" w:eastAsia="Times New Roman" w:hAnsi="Consolas" w:cs="Times New Roman"/>
-          <w:color w:val="95A5A6"/>
-          <w:sz w:val="20"/>
-          <w:szCs w:val="20"/>
-        </w:rPr>
-        <w:t xml:space="preserve"> pin</w:t>
-      </w:r>
-    </w:p>
-    <w:p>
-      <w:pPr>
-        <w:shd w:val="clear" w:color="auto" w:fill="FFFFFF"/>
-        <w:spacing w:after="0" w:line="285" w:lineRule="atLeast"/>
-        <w:rPr>
-          <w:rFonts w:ascii="Consolas" w:eastAsia="Times New Roman" w:hAnsi="Consolas" w:cs="Times New Roman"/>
-          <w:color w:val="4E5B61"/>
-          <w:sz w:val="20"/>
-          <w:szCs w:val="20"/>
-        </w:rPr>
-      </w:pPr>
-      <w:r>
-        <w:rPr>
-          <w:rFonts w:ascii="Consolas" w:eastAsia="Times New Roman" w:hAnsi="Consolas" w:cs="Times New Roman"/>
-          <w:color w:val="00979D"/>
-          <w:sz w:val="20"/>
-          <w:szCs w:val="20"/>
-        </w:rPr>
-        <w:t>const</w:t>
-      </w:r>
-      <w:r>
-        <w:rPr>
-          <w:rFonts w:ascii="Consolas" w:eastAsia="Times New Roman" w:hAnsi="Consolas" w:cs="Times New Roman"/>
-          <w:color w:val="4E5B61"/>
-          <w:sz w:val="20"/>
-          <w:szCs w:val="20"/>
-        </w:rPr>
-        <w:t xml:space="preserve"> </w:t>
-      </w:r>
-      <w:r>
-        <w:rPr>
-          <w:rFonts w:ascii="Consolas" w:eastAsia="Times New Roman" w:hAnsi="Consolas" w:cs="Times New Roman"/>
-          <w:color w:val="00979D"/>
-          <w:sz w:val="20"/>
-          <w:szCs w:val="20"/>
-        </w:rPr>
-        <w:t>int</w:t>
-      </w:r>
-      <w:r>
-        <w:rPr>
-          <w:rFonts w:ascii="Consolas" w:eastAsia="Times New Roman" w:hAnsi="Consolas" w:cs="Times New Roman"/>
-          <w:color w:val="4E5B61"/>
-          <w:sz w:val="20"/>
-          <w:szCs w:val="20"/>
-        </w:rPr>
-        <w:t xml:space="preserve"> LED = ROW;</w:t>
-      </w:r>
-      <w:r>
-        <w:rPr>
-          <w:rFonts w:ascii="Consolas" w:eastAsia="Times New Roman" w:hAnsi="Consolas" w:cs="Times New Roman"/>
-          <w:color w:val="95A5A6"/>
-          <w:sz w:val="20"/>
-          <w:szCs w:val="20"/>
-        </w:rPr>
-        <w:t xml:space="preserve">  // </w:t>
-      </w:r>
-      <w:r>
-        <w:rPr>
-          <w:rFonts w:ascii="Consolas" w:eastAsia="Times New Roman" w:hAnsi="Consolas" w:cs="Times New Roman"/>
-          <w:color w:val="95A5A6"/>
-          <w:sz w:val="20"/>
-          <w:szCs w:val="20"/>
-        </w:rPr>
-        <w:t>ROW</w:t>
-      </w:r>
-      <w:r>
-        <w:rPr>
-          <w:rFonts w:ascii="Consolas" w:eastAsia="Times New Roman" w:hAnsi="Consolas" w:cs="Times New Roman"/>
-          <w:color w:val="95A5A6"/>
-          <w:sz w:val="20"/>
-          <w:szCs w:val="20"/>
-        </w:rPr>
-        <w:t xml:space="preserve">3 </w:t>
-      </w:r>
-      <w:r>
-        <w:rPr>
-          <w:rFonts w:ascii="Consolas" w:eastAsia="Times New Roman" w:hAnsi="Consolas" w:cs="Times New Roman"/>
-          <w:color w:val="95A5A6"/>
-          <w:sz w:val="20"/>
-          <w:szCs w:val="20"/>
-        </w:rPr>
-        <w:t>LED</w:t>
-      </w:r>
-    </w:p>
-    <w:p>
-      <w:pPr>
-        <w:shd w:val="clear" w:color="auto" w:fill="FFFFFF"/>
-        <w:spacing w:after="0" w:line="285" w:lineRule="atLeast"/>
-        <w:rPr>
-          <w:rFonts w:ascii="Consolas" w:eastAsia="Times New Roman" w:hAnsi="Consolas" w:cs="Times New Roman"/>
-          <w:color w:val="4E5B61"/>
-          <w:sz w:val="20"/>
-          <w:szCs w:val="20"/>
-        </w:rPr>
-      </w:pPr>
-    </w:p>
-    <w:p>
-      <w:pPr>
-        <w:shd w:val="clear" w:color="auto" w:fill="FFFFFF"/>
-        <w:spacing w:after="0" w:line="285" w:lineRule="atLeast"/>
-        <w:rPr>
-          <w:rFonts w:ascii="Consolas" w:eastAsia="Times New Roman" w:hAnsi="Consolas" w:cs="Times New Roman"/>
-          <w:color w:val="4E5B61"/>
-          <w:sz w:val="20"/>
-          <w:szCs w:val="20"/>
-        </w:rPr>
-      </w:pPr>
-      <w:r>
-        <w:rPr>
-          <w:rFonts w:ascii="Consolas" w:eastAsia="Times New Roman" w:hAnsi="Consolas" w:cs="Times New Roman"/>
-          <w:color w:val="95A5A6"/>
-          <w:sz w:val="20"/>
-          <w:szCs w:val="20"/>
-        </w:rPr>
-        <w:t>// class/object declarations (none)</w:t>
-      </w:r>
-    </w:p>
-    <w:p>
-      <w:pPr>
-        <w:shd w:val="clear" w:color="auto" w:fill="FFFFFF"/>
-        <w:spacing w:after="0" w:line="285" w:lineRule="atLeast"/>
-        <w:rPr>
-          <w:rFonts w:ascii="Consolas" w:eastAsia="Times New Roman" w:hAnsi="Consolas" w:cs="Times New Roman"/>
-          <w:color w:val="4E5B61"/>
-          <w:sz w:val="20"/>
-          <w:szCs w:val="20"/>
-        </w:rPr>
-      </w:pPr>
-    </w:p>
-    <w:p>
-      <w:pPr>
-        <w:shd w:val="clear" w:color="auto" w:fill="FFFFFF"/>
-        <w:spacing w:after="0" w:line="285" w:lineRule="atLeast"/>
-        <w:rPr>
-          <w:rFonts w:ascii="Consolas" w:eastAsia="Times New Roman" w:hAnsi="Consolas" w:cs="Times New Roman"/>
-          <w:color w:val="4E5B61"/>
-          <w:sz w:val="20"/>
-          <w:szCs w:val="20"/>
-        </w:rPr>
-      </w:pPr>
-      <w:r>
-        <w:rPr>
-          <w:rFonts w:ascii="Consolas" w:eastAsia="Times New Roman" w:hAnsi="Consolas" w:cs="Times New Roman"/>
-          <w:color w:val="95A5A6"/>
-          <w:sz w:val="20"/>
-          <w:szCs w:val="20"/>
-        </w:rPr>
-        <w:t>// global variables (none)</w:t>
-      </w:r>
-    </w:p>
-    <w:p>
-      <w:pPr>
-        <w:shd w:val="clear" w:color="auto" w:fill="FFFFFF"/>
-        <w:spacing w:after="0" w:line="285" w:lineRule="atLeast"/>
-        <w:rPr>
-          <w:rFonts w:ascii="Consolas" w:eastAsia="Times New Roman" w:hAnsi="Consolas" w:cs="Times New Roman"/>
-          <w:color w:val="4E5B61"/>
-          <w:sz w:val="20"/>
-          <w:szCs w:val="20"/>
-        </w:rPr>
-      </w:pPr>
-    </w:p>
-    <w:p>
-      <w:pPr>
-        <w:shd w:val="clear" w:color="auto" w:fill="FFFFFF"/>
-        <w:spacing w:after="0" w:line="285" w:lineRule="atLeast"/>
-        <w:rPr>
-          <w:rFonts w:ascii="Consolas" w:eastAsia="Times New Roman" w:hAnsi="Consolas" w:cs="Times New Roman"/>
-          <w:color w:val="4E5B61"/>
-          <w:sz w:val="20"/>
-          <w:szCs w:val="20"/>
-        </w:rPr>
-      </w:pPr>
-      <w:r>
-        <w:rPr>
-          <w:rFonts w:ascii="Consolas" w:eastAsia="Times New Roman" w:hAnsi="Consolas" w:cs="Times New Roman"/>
-          <w:color w:val="00979D"/>
-          <w:sz w:val="20"/>
-          <w:szCs w:val="20"/>
-        </w:rPr>
-        <w:br w:type="column"/>
-      </w:r>
-      <w:r>
-        <w:rPr>
-          <w:rFonts w:ascii="Consolas" w:eastAsia="Times New Roman" w:hAnsi="Consolas" w:cs="Times New Roman"/>
-          <w:color w:val="00979D"/>
-          <w:sz w:val="20"/>
-          <w:szCs w:val="20"/>
-        </w:rPr>
-        <w:t>void</w:t>
-      </w:r>
-      <w:r>
-        <w:rPr>
-          <w:rFonts w:ascii="Consolas" w:eastAsia="Times New Roman" w:hAnsi="Consolas" w:cs="Times New Roman"/>
-          <w:color w:val="4E5B61"/>
-          <w:sz w:val="20"/>
-          <w:szCs w:val="20"/>
-        </w:rPr>
-        <w:t xml:space="preserve"> </w:t>
-      </w:r>
-      <w:r>
-        <w:rPr>
-          <w:rFonts w:ascii="Consolas" w:eastAsia="Times New Roman" w:hAnsi="Consolas" w:cs="Times New Roman"/>
-          <w:color w:val="D35400"/>
-          <w:sz w:val="20"/>
-          <w:szCs w:val="20"/>
-        </w:rPr>
-        <w:t>setup</w:t>
-      </w:r>
-      <w:r>
-        <w:rPr>
-          <w:rFonts w:ascii="Consolas" w:eastAsia="Times New Roman" w:hAnsi="Consolas" w:cs="Times New Roman"/>
-          <w:color w:val="434F54"/>
-          <w:sz w:val="20"/>
-          <w:szCs w:val="20"/>
-        </w:rPr>
-        <w:t>()</w:t>
-      </w:r>
-      <w:r>
-        <w:rPr>
-          <w:rFonts w:ascii="Consolas" w:eastAsia="Times New Roman" w:hAnsi="Consolas" w:cs="Times New Roman"/>
-          <w:color w:val="4E5B61"/>
-          <w:sz w:val="20"/>
-          <w:szCs w:val="20"/>
-        </w:rPr>
-        <w:t xml:space="preserve"> </w:t>
-      </w:r>
-      <w:r>
-        <w:rPr>
-          <w:rFonts w:ascii="Consolas" w:eastAsia="Times New Roman" w:hAnsi="Consolas" w:cs="Times New Roman"/>
-          <w:color w:val="434F54"/>
-          <w:sz w:val="20"/>
-          <w:szCs w:val="20"/>
-        </w:rPr>
-        <w:t>{</w:t>
-      </w:r>
-    </w:p>
-    <w:p>
-      <w:pPr>
-        <w:shd w:val="clear" w:color="auto" w:fill="FFFFFF"/>
-        <w:spacing w:after="0" w:line="285" w:lineRule="atLeast"/>
-        <w:rPr>
-          <w:rFonts w:ascii="Consolas" w:eastAsia="Times New Roman" w:hAnsi="Consolas" w:cs="Times New Roman"/>
-          <w:color w:val="4E5B61"/>
-          <w:sz w:val="20"/>
-          <w:szCs w:val="20"/>
-        </w:rPr>
-      </w:pPr>
-      <w:r>
-        <w:rPr>
-          <w:rFonts w:ascii="Consolas" w:eastAsia="Times New Roman" w:hAnsi="Consolas" w:cs="Times New Roman"/>
-          <w:color w:val="95A5A6"/>
-          <w:sz w:val="20"/>
-          <w:szCs w:val="20"/>
-        </w:rPr>
-        <w:t>  // configure hardware peripherals</w:t>
-      </w:r>
-    </w:p>
-    <w:p>
-      <w:pPr>
-        <w:shd w:val="clear" w:color="auto" w:fill="FFFFFF"/>
-        <w:spacing w:after="0" w:line="285" w:lineRule="atLeast"/>
-        <w:rPr>
-          <w:rFonts w:ascii="Consolas" w:eastAsia="Times New Roman" w:hAnsi="Consolas" w:cs="Times New Roman"/>
-          <w:color w:val="4E5B61"/>
-          <w:sz w:val="20"/>
-          <w:szCs w:val="20"/>
-        </w:rPr>
-      </w:pPr>
-      <w:r>
-        <w:rPr>
-          <w:rFonts w:ascii="Consolas" w:eastAsia="Times New Roman" w:hAnsi="Consolas" w:cs="Times New Roman"/>
-          <w:color w:val="95A5A6"/>
-          <w:sz w:val="20"/>
-          <w:szCs w:val="20"/>
-        </w:rPr>
-        <w:t>  // ground LED cathode</w:t>
-      </w:r>
-    </w:p>
-    <w:p>
-      <w:pPr>
-        <w:shd w:val="clear" w:color="auto" w:fill="FFFFFF"/>
-        <w:spacing w:after="0" w:line="285" w:lineRule="atLeast"/>
-        <w:rPr>
-          <w:rFonts w:ascii="Consolas" w:eastAsia="Times New Roman" w:hAnsi="Consolas" w:cs="Times New Roman"/>
-          <w:color w:val="4E5B61"/>
-          <w:sz w:val="20"/>
-          <w:szCs w:val="20"/>
-        </w:rPr>
-      </w:pPr>
-      <w:r>
-        <w:rPr>
-          <w:rFonts w:ascii="Consolas" w:eastAsia="Times New Roman" w:hAnsi="Consolas" w:cs="Times New Roman"/>
-          <w:color w:val="4E5B61"/>
-          <w:sz w:val="20"/>
-          <w:szCs w:val="20"/>
-        </w:rPr>
-        <w:t xml:space="preserve">  </w:t>
-      </w:r>
-      <w:r>
-        <w:rPr>
-          <w:rFonts w:ascii="Consolas" w:eastAsia="Times New Roman" w:hAnsi="Consolas" w:cs="Times New Roman"/>
-          <w:color w:val="D35400"/>
-          <w:sz w:val="20"/>
-          <w:szCs w:val="20"/>
-        </w:rPr>
-        <w:t>pinMode</w:t>
-      </w:r>
-      <w:r>
-        <w:rPr>
-          <w:rFonts w:ascii="Consolas" w:eastAsia="Times New Roman" w:hAnsi="Consolas" w:cs="Times New Roman"/>
-          <w:color w:val="434F54"/>
-          <w:sz w:val="20"/>
-          <w:szCs w:val="20"/>
-        </w:rPr>
-        <w:t>(</w:t>
-      </w:r>
-      <w:r>
-        <w:rPr>
-          <w:rFonts w:ascii="Consolas" w:eastAsia="Times New Roman" w:hAnsi="Consolas" w:cs="Times New Roman"/>
-          <w:color w:val="4E5B61"/>
-          <w:sz w:val="20"/>
-          <w:szCs w:val="20"/>
-        </w:rPr>
-        <w:t>COL, OUTPUT</w:t>
-      </w:r>
-      <w:r>
-        <w:rPr>
-          <w:rFonts w:ascii="Consolas" w:eastAsia="Times New Roman" w:hAnsi="Consolas" w:cs="Times New Roman"/>
-          <w:color w:val="434F54"/>
-          <w:sz w:val="20"/>
-          <w:szCs w:val="20"/>
-        </w:rPr>
-        <w:t>)</w:t>
-      </w:r>
-      <w:r>
-        <w:rPr>
-          <w:rFonts w:ascii="Consolas" w:eastAsia="Times New Roman" w:hAnsi="Consolas" w:cs="Times New Roman"/>
-          <w:color w:val="4E5B61"/>
-          <w:sz w:val="20"/>
-          <w:szCs w:val="20"/>
-        </w:rPr>
-        <w:t>;</w:t>
-      </w:r>
-    </w:p>
-    <w:p>
-      <w:pPr>
-        <w:shd w:val="clear" w:color="auto" w:fill="FFFFFF"/>
-        <w:spacing w:after="0" w:line="285" w:lineRule="atLeast"/>
-        <w:rPr>
-          <w:rFonts w:ascii="Consolas" w:eastAsia="Times New Roman" w:hAnsi="Consolas" w:cs="Times New Roman"/>
-          <w:color w:val="4E5B61"/>
-          <w:sz w:val="20"/>
-          <w:szCs w:val="20"/>
-        </w:rPr>
-      </w:pPr>
-      <w:r>
-        <w:rPr>
-          <w:rFonts w:ascii="Consolas" w:eastAsia="Times New Roman" w:hAnsi="Consolas" w:cs="Times New Roman"/>
-          <w:color w:val="4E5B61"/>
-          <w:sz w:val="20"/>
-          <w:szCs w:val="20"/>
-        </w:rPr>
-        <w:t xml:space="preserve">  </w:t>
-      </w:r>
-      <w:r>
-        <w:rPr>
-          <w:rFonts w:ascii="Consolas" w:eastAsia="Times New Roman" w:hAnsi="Consolas" w:cs="Times New Roman"/>
-          <w:color w:val="D35400"/>
-          <w:sz w:val="20"/>
-          <w:szCs w:val="20"/>
-        </w:rPr>
-        <w:t>digitalWrite</w:t>
-      </w:r>
-      <w:r>
-        <w:rPr>
-          <w:rFonts w:ascii="Consolas" w:eastAsia="Times New Roman" w:hAnsi="Consolas" w:cs="Times New Roman"/>
-          <w:color w:val="434F54"/>
-          <w:sz w:val="20"/>
-          <w:szCs w:val="20"/>
-        </w:rPr>
-        <w:t>(</w:t>
-      </w:r>
-      <w:r>
-        <w:rPr>
-          <w:rFonts w:ascii="Consolas" w:eastAsia="Times New Roman" w:hAnsi="Consolas" w:cs="Times New Roman"/>
-          <w:color w:val="4E5B61"/>
-          <w:sz w:val="20"/>
-          <w:szCs w:val="20"/>
-        </w:rPr>
-        <w:t>COL, LOW</w:t>
-      </w:r>
-      <w:r>
-        <w:rPr>
-          <w:rFonts w:ascii="Consolas" w:eastAsia="Times New Roman" w:hAnsi="Consolas" w:cs="Times New Roman"/>
-          <w:color w:val="434F54"/>
-          <w:sz w:val="20"/>
-          <w:szCs w:val="20"/>
-        </w:rPr>
-        <w:t>)</w:t>
-      </w:r>
-      <w:r>
-        <w:rPr>
-          <w:rFonts w:ascii="Consolas" w:eastAsia="Times New Roman" w:hAnsi="Consolas" w:cs="Times New Roman"/>
-          <w:color w:val="4E5B61"/>
-          <w:sz w:val="20"/>
-          <w:szCs w:val="20"/>
-        </w:rPr>
-        <w:t>;</w:t>
-      </w:r>
-    </w:p>
-    <w:p>
-      <w:pPr>
-        <w:shd w:val="clear" w:color="auto" w:fill="FFFFFF"/>
-        <w:spacing w:after="0" w:line="285" w:lineRule="atLeast"/>
-        <w:rPr>
-          <w:rFonts w:ascii="Consolas" w:eastAsia="Times New Roman" w:hAnsi="Consolas" w:cs="Times New Roman"/>
-          <w:color w:val="4E5B61"/>
-          <w:sz w:val="20"/>
-          <w:szCs w:val="20"/>
-        </w:rPr>
-      </w:pPr>
-      <w:r>
-        <w:rPr>
-          <w:rFonts w:ascii="Consolas" w:eastAsia="Times New Roman" w:hAnsi="Consolas" w:cs="Times New Roman"/>
-          <w:color w:val="95A5A6"/>
-          <w:sz w:val="20"/>
-          <w:szCs w:val="20"/>
-        </w:rPr>
-        <w:t>  // set ROW pin as digital output pin</w:t>
-      </w:r>
-    </w:p>
-    <w:p>
-      <w:pPr>
-        <w:shd w:val="clear" w:color="auto" w:fill="FFFFFF"/>
-        <w:spacing w:after="0" w:line="285" w:lineRule="atLeast"/>
-        <w:rPr>
-          <w:rFonts w:ascii="Consolas" w:eastAsia="Times New Roman" w:hAnsi="Consolas" w:cs="Times New Roman"/>
-          <w:color w:val="4E5B61"/>
-          <w:sz w:val="20"/>
-          <w:szCs w:val="20"/>
-        </w:rPr>
-      </w:pPr>
-      <w:r>
-        <w:rPr>
-          <w:rFonts w:ascii="Consolas" w:eastAsia="Times New Roman" w:hAnsi="Consolas" w:cs="Times New Roman"/>
-          <w:color w:val="4E5B61"/>
-          <w:sz w:val="20"/>
-          <w:szCs w:val="20"/>
-        </w:rPr>
-        <w:t xml:space="preserve">  </w:t>
-      </w:r>
-      <w:r>
-        <w:rPr>
-          <w:rFonts w:ascii="Consolas" w:eastAsia="Times New Roman" w:hAnsi="Consolas" w:cs="Times New Roman"/>
-          <w:color w:val="D35400"/>
-          <w:sz w:val="20"/>
-          <w:szCs w:val="20"/>
-        </w:rPr>
-        <w:t>pinMode</w:t>
-      </w:r>
-      <w:r>
-        <w:rPr>
-          <w:rFonts w:ascii="Consolas" w:eastAsia="Times New Roman" w:hAnsi="Consolas" w:cs="Times New Roman"/>
-          <w:color w:val="434F54"/>
-          <w:sz w:val="20"/>
-          <w:szCs w:val="20"/>
-        </w:rPr>
-        <w:t>(</w:t>
-      </w:r>
-      <w:r>
-        <w:rPr>
-          <w:rFonts w:ascii="Consolas" w:eastAsia="Times New Roman" w:hAnsi="Consolas" w:cs="Times New Roman"/>
-          <w:color w:val="4E5B61"/>
-          <w:sz w:val="20"/>
-          <w:szCs w:val="20"/>
-        </w:rPr>
-        <w:t>ROW, OUTPUT</w:t>
-      </w:r>
-      <w:r>
-        <w:rPr>
-          <w:rFonts w:ascii="Consolas" w:eastAsia="Times New Roman" w:hAnsi="Consolas" w:cs="Times New Roman"/>
-          <w:color w:val="434F54"/>
-          <w:sz w:val="20"/>
-          <w:szCs w:val="20"/>
-        </w:rPr>
-        <w:t>)</w:t>
-      </w:r>
-      <w:r>
-        <w:rPr>
-          <w:rFonts w:ascii="Consolas" w:eastAsia="Times New Roman" w:hAnsi="Consolas" w:cs="Times New Roman"/>
-          <w:color w:val="4E5B61"/>
-          <w:sz w:val="20"/>
-          <w:szCs w:val="20"/>
-        </w:rPr>
-        <w:t>;</w:t>
-      </w:r>
-    </w:p>
-    <w:p>
-      <w:pPr>
-        <w:shd w:val="clear" w:color="auto" w:fill="FFFFFF"/>
-        <w:spacing w:after="0" w:line="285" w:lineRule="atLeast"/>
-        <w:rPr>
-          <w:rFonts w:ascii="Consolas" w:eastAsia="Times New Roman" w:hAnsi="Consolas" w:cs="Times New Roman"/>
-          <w:color w:val="4E5B61"/>
-          <w:sz w:val="20"/>
-          <w:szCs w:val="20"/>
-        </w:rPr>
-      </w:pPr>
-    </w:p>
-    <w:p>
-      <w:pPr>
-        <w:shd w:val="clear" w:color="auto" w:fill="FFFFFF"/>
-        <w:spacing w:after="0" w:line="285" w:lineRule="atLeast"/>
-        <w:rPr>
-          <w:rFonts w:ascii="Consolas" w:eastAsia="Times New Roman" w:hAnsi="Consolas" w:cs="Times New Roman"/>
-          <w:color w:val="4E5B61"/>
-          <w:sz w:val="20"/>
-          <w:szCs w:val="20"/>
-        </w:rPr>
-      </w:pPr>
-      <w:r>
-        <w:rPr>
-          <w:rFonts w:ascii="Consolas" w:eastAsia="Times New Roman" w:hAnsi="Consolas" w:cs="Times New Roman"/>
-          <w:color w:val="95A5A6"/>
-          <w:sz w:val="20"/>
-          <w:szCs w:val="20"/>
-        </w:rPr>
-        <w:t>  // configure data communication</w:t>
-      </w:r>
-    </w:p>
-    <w:p>
-      <w:pPr>
-        <w:shd w:val="clear" w:color="auto" w:fill="FFFFFF"/>
-        <w:spacing w:after="0" w:line="285" w:lineRule="atLeast"/>
-        <w:rPr>
-          <w:rFonts w:ascii="Consolas" w:eastAsia="Times New Roman" w:hAnsi="Consolas" w:cs="Times New Roman"/>
-          <w:color w:val="4E5B61"/>
-          <w:sz w:val="20"/>
-          <w:szCs w:val="20"/>
-        </w:rPr>
-      </w:pPr>
-      <w:r>
-        <w:rPr>
-          <w:rFonts w:ascii="Consolas" w:eastAsia="Times New Roman" w:hAnsi="Consolas" w:cs="Times New Roman"/>
-          <w:color w:val="4E5B61"/>
-          <w:sz w:val="20"/>
-          <w:szCs w:val="20"/>
-        </w:rPr>
-        <w:t xml:space="preserve">  </w:t>
-      </w:r>
-      <w:r>
-        <w:rPr>
-          <w:rFonts w:ascii="Consolas" w:eastAsia="Times New Roman" w:hAnsi="Consolas" w:cs="Times New Roman"/>
-          <w:color w:val="D35400"/>
-          <w:sz w:val="20"/>
-          <w:szCs w:val="20"/>
-        </w:rPr>
-        <w:t>Serial</w:t>
-      </w:r>
-      <w:r>
-        <w:rPr>
-          <w:rFonts w:ascii="Consolas" w:eastAsia="Times New Roman" w:hAnsi="Consolas" w:cs="Times New Roman"/>
-          <w:color w:val="4E5B61"/>
-          <w:sz w:val="20"/>
-          <w:szCs w:val="20"/>
-        </w:rPr>
-        <w:t>.</w:t>
-      </w:r>
-      <w:r>
-        <w:rPr>
-          <w:rFonts w:ascii="Consolas" w:eastAsia="Times New Roman" w:hAnsi="Consolas" w:cs="Times New Roman"/>
-          <w:color w:val="D35400"/>
-          <w:sz w:val="20"/>
-          <w:szCs w:val="20"/>
-        </w:rPr>
-        <w:t>begin</w:t>
-      </w:r>
-      <w:r>
-        <w:rPr>
-          <w:rFonts w:ascii="Consolas" w:eastAsia="Times New Roman" w:hAnsi="Consolas" w:cs="Times New Roman"/>
-          <w:color w:val="434F54"/>
-          <w:sz w:val="20"/>
-          <w:szCs w:val="20"/>
-        </w:rPr>
-        <w:t>(</w:t>
+        <w:t>1152</w:t>
       </w:r>
       <w:r>
         <w:rPr>
@@ -1272,7 +1239,7 @@
           <w:sz w:val="20"/>
           <w:szCs w:val="20"/>
         </w:rPr>
-        <w:t>9600</w:t>
+        <w:t>00</w:t>
       </w:r>
       <w:r>
         <w:rPr>

</xml_diff>